<commit_message>
feat: added pagination on tiaf routers
</commit_message>
<xml_diff>
--- a/Teste.docx
+++ b/Teste.docx
@@ -4,22 +4,11 @@
   <w:background/>
   <w:body>
     <w:p>
-      <w:r>
-        <w:t xml:space="preserve">Hello World</w:t>
-      </w:r>
-      <w:r>
-        <w:rPr>
-          <w:b/>
-          <w:bCs/>
-        </w:rPr>
-        <w:t xml:space="preserve">Foo Bar</w:t>
-      </w:r>
-      <w:r>
-        <w:rPr>
-          <w:b/>
-          <w:bCs/>
-        </w:rPr>
-        <w:t xml:space="preserve">	Github is the best</w:t>
+      <w:pPr>
+        <w:jc w:val="center"/>
+      </w:pPr>
+      <w:r>
+        <w:t xml:space="preserve">Prefeitura de São José de Ribamar MA</w:t>
       </w:r>
     </w:p>
     <w:sectPr>

</xml_diff>